<commit_message>
Mise à jour du doc pour installation
</commit_message>
<xml_diff>
--- a/doc/Installation.docx
+++ b/doc/Installation.docx
@@ -1,16 +1,11 @@
 
 <file path=word/document.xml><?xml version="1.0" encoding="utf-8"?>
-<w:document xmlns:wpc="http://schemas.microsoft.com/office/word/2010/wordprocessingCanvas" xmlns:cx="http://schemas.microsoft.com/office/drawing/2014/chartex" xmlns:cx1="http://schemas.microsoft.com/office/drawing/2015/9/8/chartex" xmlns:cx2="http://schemas.microsoft.com/office/drawing/2015/10/21/chartex" xmlns:cx3="http://schemas.microsoft.com/office/drawing/2016/5/9/chartex" xmlns:cx4="http://schemas.microsoft.com/office/drawing/2016/5/10/chartex" xmlns:cx5="http://schemas.microsoft.com/office/drawing/2016/5/11/chartex" xmlns:cx6="http://schemas.microsoft.com/office/drawing/2016/5/12/chartex" xmlns:cx7="http://schemas.microsoft.com/office/drawing/2016/5/13/chartex" xmlns:cx8="http://schemas.microsoft.com/office/drawing/2016/5/14/chartex" xmlns:mc="http://schemas.openxmlformats.org/markup-compatibility/2006" xmlns:aink="http://schemas.microsoft.com/office/drawing/2016/ink" xmlns:am3d="http://schemas.microsoft.com/office/drawing/2017/model3d" xmlns:o="urn:schemas-microsoft-com:office:office" xmlns:r="http://schemas.openxmlformats.org/officeDocument/2006/relationships" xmlns:m="http://schemas.openxmlformats.org/officeDocument/2006/math" xmlns:v="urn:schemas-microsoft-com:vml" xmlns:wp14="http://schemas.microsoft.com/office/word/2010/wordprocessingDrawing" xmlns:wp="http://schemas.openxmlformats.org/drawingml/2006/wordprocessingDrawing" xmlns:w10="urn:schemas-microsoft-com:office:word" xmlns:w="http://schemas.openxmlformats.org/wordprocessingml/2006/main" xmlns:w14="http://schemas.microsoft.com/office/word/2010/wordml" xmlns:w15="http://schemas.microsoft.com/office/word/2012/wordml" xmlns:w16cex="http://schemas.microsoft.com/office/word/2018/wordml/cex" xmlns:w16cid="http://schemas.microsoft.com/office/word/2016/wordml/cid" xmlns:w16="http://schemas.microsoft.com/office/word/2018/wordml" xmlns:w16sdtdh="http://schemas.microsoft.com/office/word/2020/wordml/sdtdatahash" xmlns:w16se="http://schemas.microsoft.com/office/word/2015/wordml/symex" xmlns:wpg="http://schemas.microsoft.com/office/word/2010/wordprocessingGroup" xmlns:wpi="http://schemas.microsoft.com/office/word/2010/wordprocessingInk" xmlns:wne="http://schemas.microsoft.com/office/word/2006/wordml" xmlns:wps="http://schemas.microsoft.com/office/word/2010/wordprocessingShape" mc:Ignorable="w14 w15 w16se w16cid w16 w16cex w16sdtdh wp14">
+<w:document xmlns:wpc="http://schemas.microsoft.com/office/word/2010/wordprocessingCanvas" xmlns:cx="http://schemas.microsoft.com/office/drawing/2014/chartex" xmlns:cx1="http://schemas.microsoft.com/office/drawing/2015/9/8/chartex" xmlns:cx2="http://schemas.microsoft.com/office/drawing/2015/10/21/chartex" xmlns:cx3="http://schemas.microsoft.com/office/drawing/2016/5/9/chartex" xmlns:cx4="http://schemas.microsoft.com/office/drawing/2016/5/10/chartex" xmlns:cx5="http://schemas.microsoft.com/office/drawing/2016/5/11/chartex" xmlns:cx6="http://schemas.microsoft.com/office/drawing/2016/5/12/chartex" xmlns:cx7="http://schemas.microsoft.com/office/drawing/2016/5/13/chartex" xmlns:cx8="http://schemas.microsoft.com/office/drawing/2016/5/14/chartex" xmlns:mc="http://schemas.openxmlformats.org/markup-compatibility/2006" xmlns:aink="http://schemas.microsoft.com/office/drawing/2016/ink" xmlns:am3d="http://schemas.microsoft.com/office/drawing/2017/model3d" xmlns:o="urn:schemas-microsoft-com:office:office" xmlns:oel="http://schemas.microsoft.com/office/2019/extlst" xmlns:r="http://schemas.openxmlformats.org/officeDocument/2006/relationships" xmlns:m="http://schemas.openxmlformats.org/officeDocument/2006/math" xmlns:v="urn:schemas-microsoft-com:vml" xmlns:wp14="http://schemas.microsoft.com/office/word/2010/wordprocessingDrawing" xmlns:wp="http://schemas.openxmlformats.org/drawingml/2006/wordprocessingDrawing" xmlns:w10="urn:schemas-microsoft-com:office:word" xmlns:w="http://schemas.openxmlformats.org/wordprocessingml/2006/main" xmlns:w14="http://schemas.microsoft.com/office/word/2010/wordml" xmlns:w15="http://schemas.microsoft.com/office/word/2012/wordml" xmlns:w16cex="http://schemas.microsoft.com/office/word/2018/wordml/cex" xmlns:w16cid="http://schemas.microsoft.com/office/word/2016/wordml/cid" xmlns:w16="http://schemas.microsoft.com/office/word/2018/wordml" xmlns:w16sdtdh="http://schemas.microsoft.com/office/word/2020/wordml/sdtdatahash" xmlns:w16se="http://schemas.microsoft.com/office/word/2015/wordml/symex" xmlns:wpg="http://schemas.microsoft.com/office/word/2010/wordprocessingGroup" xmlns:wpi="http://schemas.microsoft.com/office/word/2010/wordprocessingInk" xmlns:wne="http://schemas.microsoft.com/office/word/2006/wordml" xmlns:wps="http://schemas.microsoft.com/office/word/2010/wordprocessingShape" mc:Ignorable="w14 w15 w16se w16cid w16 w16cex w16sdtdh wp14">
   <w:body>
     <w:p>
       <w:r>
-        <w:t>Installer l’environnement *.</w:t>
-      </w:r>
-      <w:proofErr w:type="spellStart"/>
-      <w:r>
-        <w:t>yml</w:t>
-      </w:r>
-      <w:proofErr w:type="spellEnd"/>
+        <w:t>Installer l’environnement *.yml</w:t>
+      </w:r>
     </w:p>
     <w:p/>
     <w:p>
@@ -19,19 +14,11 @@
           <w:lang w:val="en-US"/>
         </w:rPr>
       </w:pPr>
-      <w:proofErr w:type="spellStart"/>
       <w:r>
         <w:rPr>
           <w:lang w:val="en-US"/>
         </w:rPr>
-        <w:t>conda</w:t>
-      </w:r>
-      <w:proofErr w:type="spellEnd"/>
-      <w:r>
-        <w:rPr>
-          <w:lang w:val="en-US"/>
-        </w:rPr>
-        <w:t xml:space="preserve"> install -c anaconda scikit-learn</w:t>
+        <w:t>conda install -c anaconda scikit-learn</w:t>
       </w:r>
     </w:p>
     <w:p>
@@ -48,65 +35,13 @@
           <w:rFonts w:eastAsiaTheme="minorHAnsi"/>
         </w:rPr>
       </w:pPr>
-      <w:proofErr w:type="spellStart"/>
-      <w:proofErr w:type="gramStart"/>
       <w:r>
         <w:rPr>
           <w:rStyle w:val="CodeHTML"/>
           <w:rFonts w:eastAsiaTheme="minorHAnsi"/>
         </w:rPr>
-        <w:t>conda</w:t>
-      </w:r>
-      <w:proofErr w:type="spellEnd"/>
-      <w:proofErr w:type="gramEnd"/>
-      <w:r>
-        <w:rPr>
-          <w:rStyle w:val="CodeHTML"/>
-          <w:rFonts w:eastAsiaTheme="minorHAnsi"/>
-        </w:rPr>
-        <w:t xml:space="preserve"> </w:t>
-      </w:r>
-      <w:proofErr w:type="spellStart"/>
-      <w:r>
-        <w:rPr>
-          <w:rStyle w:val="CodeHTML"/>
-          <w:rFonts w:eastAsiaTheme="minorHAnsi"/>
-        </w:rPr>
-        <w:t>install</w:t>
-      </w:r>
-      <w:proofErr w:type="spellEnd"/>
-      <w:r>
-        <w:rPr>
-          <w:rStyle w:val="CodeHTML"/>
-          <w:rFonts w:eastAsiaTheme="minorHAnsi"/>
-        </w:rPr>
-        <w:t xml:space="preserve"> -c </w:t>
-      </w:r>
-      <w:proofErr w:type="spellStart"/>
-      <w:r>
-        <w:rPr>
-          <w:rStyle w:val="CodeHTML"/>
-          <w:rFonts w:eastAsiaTheme="minorHAnsi"/>
-        </w:rPr>
-        <w:t>conda</w:t>
-      </w:r>
-      <w:proofErr w:type="spellEnd"/>
-      <w:r>
-        <w:rPr>
-          <w:rStyle w:val="CodeHTML"/>
-          <w:rFonts w:eastAsiaTheme="minorHAnsi"/>
-        </w:rPr>
-        <w:t xml:space="preserve">-forge </w:t>
-      </w:r>
-      <w:proofErr w:type="spellStart"/>
-      <w:r>
-        <w:rPr>
-          <w:rStyle w:val="CodeHTML"/>
-          <w:rFonts w:eastAsiaTheme="minorHAnsi"/>
-        </w:rPr>
-        <w:t>simplekml</w:t>
-      </w:r>
-      <w:proofErr w:type="spellEnd"/>
+        <w:t>conda install -c conda-forge simplekml</w:t>
+      </w:r>
     </w:p>
     <w:p>
       <w:pPr>
@@ -117,133 +52,24 @@
       </w:pPr>
     </w:p>
     <w:p>
-      <w:proofErr w:type="gramStart"/>
-      <w:r>
-        <w:t>import</w:t>
-      </w:r>
-      <w:proofErr w:type="gramEnd"/>
-      <w:r>
-        <w:t xml:space="preserve"> os</w:t>
-      </w:r>
-    </w:p>
-    <w:p>
-      <w:proofErr w:type="spellStart"/>
-      <w:proofErr w:type="gramStart"/>
-      <w:r>
-        <w:t>os.environ</w:t>
-      </w:r>
-      <w:proofErr w:type="spellEnd"/>
-      <w:proofErr w:type="gramEnd"/>
-      <w:r>
-        <w:t>['PROJ_LIB'] = 'C:\\</w:t>
-      </w:r>
-      <w:proofErr w:type="spellStart"/>
-      <w:r>
-        <w:t>Users</w:t>
-      </w:r>
-      <w:proofErr w:type="spellEnd"/>
-      <w:r>
-        <w:t xml:space="preserve">\\Sai </w:t>
-      </w:r>
-      <w:proofErr w:type="spellStart"/>
-      <w:r>
-        <w:t>kiran</w:t>
-      </w:r>
-      <w:proofErr w:type="spellEnd"/>
-      <w:r>
-        <w:t>\\anaconda3\\</w:t>
-      </w:r>
-      <w:proofErr w:type="spellStart"/>
-      <w:r>
-        <w:t>envs</w:t>
-      </w:r>
-      <w:proofErr w:type="spellEnd"/>
-      <w:r>
-        <w:t>\\</w:t>
-      </w:r>
-      <w:proofErr w:type="spellStart"/>
-      <w:r>
-        <w:t>sai</w:t>
-      </w:r>
-      <w:proofErr w:type="spellEnd"/>
-      <w:r>
-        <w:t>\\Library\\</w:t>
-      </w:r>
-      <w:proofErr w:type="spellStart"/>
-      <w:r>
-        <w:t>share</w:t>
-      </w:r>
-      <w:proofErr w:type="spellEnd"/>
-      <w:r>
-        <w:t>\\</w:t>
-      </w:r>
-      <w:proofErr w:type="spellStart"/>
-      <w:r>
-        <w:t>proj</w:t>
-      </w:r>
-      <w:proofErr w:type="spellEnd"/>
-      <w:r>
-        <w:t>'</w:t>
-      </w:r>
-    </w:p>
-    <w:p>
-      <w:proofErr w:type="spellStart"/>
-      <w:proofErr w:type="gramStart"/>
-      <w:r>
-        <w:t>os.environ</w:t>
-      </w:r>
-      <w:proofErr w:type="spellEnd"/>
-      <w:proofErr w:type="gramEnd"/>
-      <w:r>
-        <w:t>['GDAL_DATA'] = 'C:\\</w:t>
-      </w:r>
-      <w:proofErr w:type="spellStart"/>
-      <w:r>
-        <w:t>Users</w:t>
-      </w:r>
-      <w:proofErr w:type="spellEnd"/>
-      <w:r>
-        <w:t xml:space="preserve">\\Sai </w:t>
-      </w:r>
-      <w:proofErr w:type="spellStart"/>
-      <w:r>
-        <w:t>kiran</w:t>
-      </w:r>
-      <w:proofErr w:type="spellEnd"/>
-      <w:r>
-        <w:t>\\anaconda3\\</w:t>
-      </w:r>
-      <w:proofErr w:type="spellStart"/>
-      <w:r>
-        <w:t>envs</w:t>
-      </w:r>
-      <w:proofErr w:type="spellEnd"/>
-      <w:r>
-        <w:t>\</w:t>
-      </w:r>
-      <w:proofErr w:type="spellStart"/>
-      <w:r>
-        <w:t>sai</w:t>
-      </w:r>
-      <w:proofErr w:type="spellEnd"/>
-      <w:r>
-        <w:t>\\Library\\</w:t>
-      </w:r>
-      <w:proofErr w:type="spellStart"/>
-      <w:r>
-        <w:t>share</w:t>
-      </w:r>
-      <w:proofErr w:type="spellEnd"/>
-      <w:r>
-        <w:t>'</w:t>
-      </w:r>
-    </w:p>
-    <w:p>
-      <w:proofErr w:type="gramStart"/>
+      <w:r>
+        <w:t>import os</w:t>
+      </w:r>
+    </w:p>
+    <w:p>
+      <w:r>
+        <w:t>os.environ['PROJ_LIB'] = 'C:\\Users\\Sai kiran\\anaconda3\\envs\\sai\\Library\\share\\proj'</w:t>
+      </w:r>
+    </w:p>
+    <w:p>
+      <w:r>
+        <w:t>os.environ['GDAL_DATA'] = 'C:\\Users\\Sai kiran\\anaconda3\\envs\sai\\Library\\share'</w:t>
+      </w:r>
+    </w:p>
+    <w:p>
       <w:r>
         <w:t>ou</w:t>
       </w:r>
-      <w:proofErr w:type="gramEnd"/>
     </w:p>
     <w:p/>
     <w:p>
@@ -330,6 +156,54 @@
             </a:graphic>
           </wp:inline>
         </w:drawing>
+      </w:r>
+    </w:p>
+    <w:p/>
+    <w:p/>
+    <w:p>
+      <w:r>
+        <w:t>Installer PyCharm</w:t>
+      </w:r>
+    </w:p>
+    <w:p/>
+    <w:p>
+      <w:r>
+        <w:t>Python 3.9</w:t>
+      </w:r>
+    </w:p>
+    <w:p>
+      <w:r>
+        <w:t>Créer n nouveau projet</w:t>
+      </w:r>
+    </w:p>
+    <w:p/>
+    <w:p>
+      <w:r>
+        <w:t xml:space="preserve">Télécharger la bonne release de gdal </w:t>
+      </w:r>
+      <w:hyperlink r:id="rId6" w:history="1">
+        <w:r>
+          <w:rPr>
+            <w:rStyle w:val="Lienhypertexte"/>
+          </w:rPr>
+          <w:t>https://www.lfd.uci.edu/~gohlke/pythonlibs/#gdal</w:t>
+        </w:r>
+      </w:hyperlink>
+    </w:p>
+    <w:p/>
+    <w:p/>
+    <w:p>
+      <w:r>
+        <w:t xml:space="preserve"> </w:t>
+      </w:r>
+      <w:r>
+        <w:t>D:\ENSTA\pyEnsta\pySim_env\Scripts\activate.bat</w:t>
+      </w:r>
+    </w:p>
+    <w:p/>
+    <w:p>
+      <w:r>
+        <w:t>Dans le répertoire data créer le répertoire base</w:t>
       </w:r>
     </w:p>
     <w:sectPr>
@@ -465,6 +339,7 @@
     <w:lsdException w:name="HTML Sample" w:semiHidden="1" w:unhideWhenUsed="1"/>
     <w:lsdException w:name="HTML Typewriter" w:semiHidden="1" w:unhideWhenUsed="1"/>
     <w:lsdException w:name="HTML Variable" w:semiHidden="1" w:unhideWhenUsed="1"/>
+    <w:lsdException w:name="Normal Table" w:semiHidden="1" w:unhideWhenUsed="1"/>
     <w:lsdException w:name="annotation subject" w:semiHidden="1" w:unhideWhenUsed="1"/>
     <w:lsdException w:name="No List" w:semiHidden="1" w:unhideWhenUsed="1"/>
     <w:lsdException w:name="Outline List 1" w:semiHidden="1" w:unhideWhenUsed="1"/>
@@ -507,8 +382,11 @@
     <w:lsdException w:name="Table Contemporary" w:semiHidden="1" w:unhideWhenUsed="1"/>
     <w:lsdException w:name="Table Elegant" w:semiHidden="1" w:unhideWhenUsed="1"/>
     <w:lsdException w:name="Table Professional" w:semiHidden="1" w:unhideWhenUsed="1"/>
+    <w:lsdException w:name="Table Subtle 1" w:semiHidden="1" w:unhideWhenUsed="1"/>
     <w:lsdException w:name="Table Subtle 2" w:semiHidden="1" w:unhideWhenUsed="1"/>
     <w:lsdException w:name="Table Web 1" w:semiHidden="1" w:unhideWhenUsed="1"/>
+    <w:lsdException w:name="Table Web 2" w:semiHidden="1" w:unhideWhenUsed="1"/>
+    <w:lsdException w:name="Table Web 3" w:semiHidden="1" w:unhideWhenUsed="1"/>
     <w:lsdException w:name="Balloon Text" w:semiHidden="1" w:unhideWhenUsed="1"/>
     <w:lsdException w:name="Table Grid" w:uiPriority="39"/>
     <w:lsdException w:name="Table Theme" w:semiHidden="1" w:unhideWhenUsed="1"/>
@@ -777,6 +655,29 @@
       <w:szCs w:val="20"/>
     </w:rPr>
   </w:style>
+  <w:style w:type="character" w:styleId="Lienhypertexte">
+    <w:name w:val="Hyperlink"/>
+    <w:basedOn w:val="Policepardfaut"/>
+    <w:uiPriority w:val="99"/>
+    <w:unhideWhenUsed/>
+    <w:rsid w:val="008F23B0"/>
+    <w:rPr>
+      <w:color w:val="0563C1" w:themeColor="hyperlink"/>
+      <w:u w:val="single"/>
+    </w:rPr>
+  </w:style>
+  <w:style w:type="character" w:styleId="Mentionnonrsolue">
+    <w:name w:val="Unresolved Mention"/>
+    <w:basedOn w:val="Policepardfaut"/>
+    <w:uiPriority w:val="99"/>
+    <w:semiHidden/>
+    <w:unhideWhenUsed/>
+    <w:rsid w:val="008F23B0"/>
+    <w:rPr>
+      <w:color w:val="605E5C"/>
+      <w:shd w:val="clear" w:color="auto" w:fill="E1DFDD"/>
+    </w:rPr>
+  </w:style>
 </w:styles>
 </file>
 

</xml_diff>